<commit_message>
Ergänzungen Konfigurationsmerkmale und Überprüfung
</commit_message>
<xml_diff>
--- a/Realisierung M169.docx
+++ b/Realisierung M169.docx
@@ -407,11 +407,19 @@
               </w:rPr>
               <w:t xml:space="preserve">Ammann Nathanael, Etter Matteo, </w:t>
             </w:r>
+            <w:proofErr w:type="spellStart"/>
             <w:r>
               <w:rPr>
                 <w:rFonts w:cs="Calibri"/>
               </w:rPr>
-              <w:t>Willeit Kevin</w:t>
+              <w:t>Willeit</w:t>
+            </w:r>
+            <w:proofErr w:type="spellEnd"/>
+            <w:r>
+              <w:rPr>
+                <w:rFonts w:cs="Calibri"/>
+              </w:rPr>
+              <w:t xml:space="preserve"> Kevin</w:t>
             </w:r>
           </w:p>
         </w:tc>
@@ -1399,34 +1407,25 @@
       </w:r>
       <w:bookmarkEnd w:id="33"/>
       <w:r>
-        <w:t>süberprüfung</w:t>
+        <w:t>en</w:t>
       </w:r>
     </w:p>
     <w:p>
       <w:pPr>
-        <w:pStyle w:val="Listenabsatz"/>
-        <w:numPr>
-          <w:ilvl w:val="1"/>
-          <w:numId w:val="10"/>
-        </w:numPr>
-        <w:ind w:left="360"/>
-        <w:jc w:val="left"/>
+        <w:pStyle w:val="berschrift2"/>
         <w:rPr>
           <w:rStyle w:val="Fett"/>
-          <w:rFonts w:cs="Calibri"/>
-          <w:b w:val="0"/>
+          <w:b/>
           <w:bCs w:val="0"/>
-          <w:color w:val="111111"/>
         </w:rPr>
       </w:pPr>
       <w:r>
         <w:rPr>
           <w:rStyle w:val="Fett"/>
-          <w:rFonts w:cs="Calibri"/>
-          <w:b w:val="0"/>
+          <w:b/>
           <w:bCs w:val="0"/>
         </w:rPr>
-        <w:t>Die Mindesthardware-Anforderungen sind:</w:t>
+        <w:t>Die Mindesthardware-Anforderungen</w:t>
       </w:r>
     </w:p>
     <w:tbl>
@@ -1529,7 +1528,27 @@
                 <w:b w:val="0"/>
                 <w:bCs w:val="0"/>
               </w:rPr>
-              <w:t>200 MB für den Moodle-Code plus so viel wie nötig, um Inhalte zu speichern. 5 GB sind ein realistisches Minimum.</w:t>
+              <w:t xml:space="preserve">200 MB für den </w:t>
+            </w:r>
+            <w:proofErr w:type="spellStart"/>
+            <w:r>
+              <w:rPr>
+                <w:rStyle w:val="Fett"/>
+                <w:rFonts w:cs="Calibri"/>
+                <w:b w:val="0"/>
+                <w:bCs w:val="0"/>
+              </w:rPr>
+              <w:t>Moodle</w:t>
+            </w:r>
+            <w:proofErr w:type="spellEnd"/>
+            <w:r>
+              <w:rPr>
+                <w:rStyle w:val="Fett"/>
+                <w:rFonts w:cs="Calibri"/>
+                <w:b w:val="0"/>
+                <w:bCs w:val="0"/>
+              </w:rPr>
+              <w:t>-Code plus so viel wie nötig, um Inhalte zu speichern. 5 GB sind ein realistisches Minimum.</w:t>
             </w:r>
           </w:p>
         </w:tc>
@@ -1633,23 +1652,16 @@
           <w:rFonts w:cs="Calibri"/>
           <w:b w:val="0"/>
           <w:bCs w:val="0"/>
-          <w:color w:val="111111"/>
         </w:rPr>
       </w:pPr>
     </w:p>
     <w:p>
       <w:pPr>
-        <w:pStyle w:val="Listenabsatz"/>
-        <w:numPr>
-          <w:ilvl w:val="1"/>
-          <w:numId w:val="10"/>
-        </w:numPr>
-        <w:ind w:left="360"/>
-        <w:jc w:val="left"/>
+        <w:pStyle w:val="berschrift3"/>
         <w:rPr>
           <w:rStyle w:val="Fett"/>
           <w:rFonts w:cs="Calibri"/>
-          <w:b w:val="0"/>
+          <w:b/>
           <w:bCs w:val="0"/>
         </w:rPr>
       </w:pPr>
@@ -1657,19 +1669,59 @@
         <w:rPr>
           <w:rStyle w:val="Fett"/>
           <w:rFonts w:cs="Calibri"/>
-          <w:b w:val="0"/>
+          <w:b/>
           <w:bCs w:val="0"/>
         </w:rPr>
-        <w:t>Konfigurationsmerkmale für Lösungsvorschlag 2</w:t>
+        <w:t>Anforderungsüberprüfung Hardware</w:t>
+      </w:r>
+    </w:p>
+    <w:p>
+      <w:pPr>
+        <w:rPr>
+          <w:lang w:eastAsia="de-DE"/>
+        </w:rPr>
+      </w:pPr>
+    </w:p>
+    <w:p>
+      <w:pPr>
+        <w:pStyle w:val="berschrift2"/>
+        <w:rPr>
+          <w:rStyle w:val="Fett"/>
+          <w:b/>
+          <w:bCs w:val="0"/>
+        </w:rPr>
+      </w:pPr>
+      <w:r>
+        <w:rPr>
+          <w:rStyle w:val="Fett"/>
+          <w:b/>
+          <w:bCs w:val="0"/>
+        </w:rPr>
+        <w:t>Konfigura</w:t>
       </w:r>
       <w:r>
         <w:rPr>
           <w:rStyle w:val="Fett"/>
-          <w:rFonts w:cs="Calibri"/>
-          <w:b w:val="0"/>
+          <w:b/>
           <w:bCs w:val="0"/>
         </w:rPr>
-        <w:t>:</w:t>
+        <w:t xml:space="preserve">tionsmerkmale </w:t>
+      </w:r>
+      <w:r>
+        <w:rPr>
+          <w:rStyle w:val="Fett"/>
+          <w:b/>
+          <w:bCs w:val="0"/>
+        </w:rPr>
+        <w:t>Lösungsvorschlag</w:t>
+      </w:r>
+      <w:r>
+        <w:rPr>
+          <w:rStyle w:val="Fett"/>
+          <w:b/>
+          <w:bCs w:val="0"/>
+        </w:rPr>
+        <w:t xml:space="preserve"> 2</w:t>
       </w:r>
     </w:p>
     <w:tbl>
@@ -1804,12 +1856,37 @@
                 <w:lang w:val="de-DE" w:eastAsia="de-DE"/>
               </w:rPr>
             </w:pPr>
+            <w:proofErr w:type="spellStart"/>
             <w:r>
               <w:rPr>
                 <w:rFonts w:cs="Calibri"/>
                 <w:lang w:eastAsia="de-DE"/>
               </w:rPr>
-              <w:t>Moodle Bitnami Docker File</w:t>
+              <w:t>Moodle</w:t>
+            </w:r>
+            <w:proofErr w:type="spellEnd"/>
+            <w:r>
+              <w:rPr>
+                <w:rFonts w:cs="Calibri"/>
+                <w:lang w:eastAsia="de-DE"/>
+              </w:rPr>
+              <w:t xml:space="preserve"> </w:t>
+            </w:r>
+            <w:proofErr w:type="spellStart"/>
+            <w:r>
+              <w:rPr>
+                <w:rFonts w:cs="Calibri"/>
+                <w:lang w:eastAsia="de-DE"/>
+              </w:rPr>
+              <w:t>Bitnami</w:t>
+            </w:r>
+            <w:proofErr w:type="spellEnd"/>
+            <w:r>
+              <w:rPr>
+                <w:rFonts w:cs="Calibri"/>
+                <w:lang w:eastAsia="de-DE"/>
+              </w:rPr>
+              <w:t xml:space="preserve"> Docker File</w:t>
             </w:r>
             <w:r>
               <w:rPr>
@@ -1847,8 +1924,17 @@
                 <w:rFonts w:cs="Calibri"/>
                 <w:lang w:eastAsia="de-DE"/>
               </w:rPr>
-              <w:t>5. April 2023:latest</w:t>
-            </w:r>
+              <w:t xml:space="preserve">5. April </w:t>
+            </w:r>
+            <w:proofErr w:type="gramStart"/>
+            <w:r>
+              <w:rPr>
+                <w:rFonts w:cs="Calibri"/>
+                <w:lang w:eastAsia="de-DE"/>
+              </w:rPr>
+              <w:t>2023:latest</w:t>
+            </w:r>
+            <w:proofErr w:type="gramEnd"/>
             <w:r>
               <w:rPr>
                 <w:rFonts w:cs="Calibri"/>
@@ -1904,12 +1990,21 @@
                 <w:lang w:val="de-DE" w:eastAsia="de-DE"/>
               </w:rPr>
             </w:pPr>
+            <w:proofErr w:type="spellStart"/>
             <w:r>
               <w:rPr>
                 <w:rFonts w:cs="Calibri"/>
                 <w:lang w:eastAsia="de-DE"/>
               </w:rPr>
-              <w:t>MariaDB-Docker File</w:t>
+              <w:t>MariaDB</w:t>
+            </w:r>
+            <w:proofErr w:type="spellEnd"/>
+            <w:r>
+              <w:rPr>
+                <w:rFonts w:cs="Calibri"/>
+                <w:lang w:eastAsia="de-DE"/>
+              </w:rPr>
+              <w:t>-Docker File</w:t>
             </w:r>
             <w:r>
               <w:rPr>
@@ -1978,7 +2073,203 @@
           </w:p>
         </w:tc>
       </w:tr>
+      <w:tr>
+        <w:trPr>
+          <w:trHeight w:val="300"/>
+        </w:trPr>
+        <w:tc>
+          <w:tcPr>
+            <w:tcW w:w="4785" w:type="dxa"/>
+            <w:tcBorders>
+              <w:top w:val="single" w:sz="6" w:space="0" w:color="auto"/>
+              <w:left w:val="single" w:sz="6" w:space="0" w:color="auto"/>
+              <w:bottom w:val="single" w:sz="6" w:space="0" w:color="auto"/>
+              <w:right w:val="single" w:sz="6" w:space="0" w:color="auto"/>
+            </w:tcBorders>
+            <w:shd w:val="clear" w:color="auto" w:fill="auto"/>
+          </w:tcPr>
+          <w:p>
+            <w:pPr>
+              <w:textAlignment w:val="baseline"/>
+              <w:rPr>
+                <w:rFonts w:cs="Calibri"/>
+                <w:lang w:eastAsia="de-DE"/>
+              </w:rPr>
+            </w:pPr>
+            <w:r>
+              <w:rPr>
+                <w:rFonts w:cs="Calibri"/>
+                <w:lang w:eastAsia="de-DE"/>
+              </w:rPr>
+              <w:t>M</w:t>
+            </w:r>
+            <w:r>
+              <w:rPr>
+                <w:lang w:eastAsia="de-DE"/>
+              </w:rPr>
+              <w:t xml:space="preserve">indestanforderung Kunde </w:t>
+            </w:r>
+            <w:proofErr w:type="spellStart"/>
+            <w:r>
+              <w:rPr>
+                <w:lang w:eastAsia="de-DE"/>
+              </w:rPr>
+              <w:t>Moodle</w:t>
+            </w:r>
+            <w:proofErr w:type="spellEnd"/>
+          </w:p>
+        </w:tc>
+        <w:tc>
+          <w:tcPr>
+            <w:tcW w:w="4785" w:type="dxa"/>
+            <w:tcBorders>
+              <w:top w:val="single" w:sz="6" w:space="0" w:color="auto"/>
+              <w:left w:val="single" w:sz="6" w:space="0" w:color="auto"/>
+              <w:bottom w:val="single" w:sz="6" w:space="0" w:color="auto"/>
+              <w:right w:val="single" w:sz="6" w:space="0" w:color="auto"/>
+            </w:tcBorders>
+            <w:shd w:val="clear" w:color="auto" w:fill="auto"/>
+          </w:tcPr>
+          <w:p>
+            <w:pPr>
+              <w:textAlignment w:val="baseline"/>
+              <w:rPr>
+                <w:rFonts w:cs="Calibri"/>
+                <w:lang w:eastAsia="de-DE"/>
+              </w:rPr>
+            </w:pPr>
+            <w:r>
+              <w:rPr>
+                <w:rFonts w:cs="Calibri"/>
+                <w:lang w:eastAsia="de-DE"/>
+              </w:rPr>
+              <w:t>4.1</w:t>
+            </w:r>
+          </w:p>
+        </w:tc>
+        <w:tc>
+          <w:tcPr>
+            <w:tcW w:w="0" w:type="auto"/>
+            <w:shd w:val="clear" w:color="auto" w:fill="auto"/>
+            <w:vAlign w:val="center"/>
+          </w:tcPr>
+          <w:p>
+            <w:pPr>
+              <w:jc w:val="left"/>
+              <w:rPr>
+                <w:rFonts w:ascii="Times New Roman" w:hAnsi="Times New Roman"/>
+                <w:sz w:val="20"/>
+                <w:szCs w:val="20"/>
+                <w:lang w:val="de-DE" w:eastAsia="de-DE"/>
+              </w:rPr>
+            </w:pPr>
+          </w:p>
+        </w:tc>
+      </w:tr>
+      <w:tr>
+        <w:trPr>
+          <w:trHeight w:val="300"/>
+        </w:trPr>
+        <w:tc>
+          <w:tcPr>
+            <w:tcW w:w="4785" w:type="dxa"/>
+            <w:tcBorders>
+              <w:top w:val="single" w:sz="6" w:space="0" w:color="auto"/>
+              <w:left w:val="single" w:sz="6" w:space="0" w:color="auto"/>
+              <w:bottom w:val="single" w:sz="6" w:space="0" w:color="auto"/>
+              <w:right w:val="single" w:sz="6" w:space="0" w:color="auto"/>
+            </w:tcBorders>
+            <w:shd w:val="clear" w:color="auto" w:fill="auto"/>
+          </w:tcPr>
+          <w:p>
+            <w:pPr>
+              <w:textAlignment w:val="baseline"/>
+              <w:rPr>
+                <w:rFonts w:cs="Calibri"/>
+                <w:lang w:eastAsia="de-DE"/>
+              </w:rPr>
+            </w:pPr>
+            <w:r>
+              <w:rPr>
+                <w:rFonts w:cs="Calibri"/>
+                <w:lang w:eastAsia="de-DE"/>
+              </w:rPr>
+              <w:t xml:space="preserve">Mindestanforderung </w:t>
+            </w:r>
+            <w:proofErr w:type="spellStart"/>
+            <w:r>
+              <w:rPr>
+                <w:rFonts w:cs="Calibri"/>
+                <w:lang w:eastAsia="de-DE"/>
+              </w:rPr>
+              <w:t>MariaDB</w:t>
+            </w:r>
+            <w:proofErr w:type="spellEnd"/>
+          </w:p>
+        </w:tc>
+        <w:tc>
+          <w:tcPr>
+            <w:tcW w:w="4785" w:type="dxa"/>
+            <w:tcBorders>
+              <w:top w:val="single" w:sz="6" w:space="0" w:color="auto"/>
+              <w:left w:val="single" w:sz="6" w:space="0" w:color="auto"/>
+              <w:bottom w:val="single" w:sz="6" w:space="0" w:color="auto"/>
+              <w:right w:val="single" w:sz="6" w:space="0" w:color="auto"/>
+            </w:tcBorders>
+            <w:shd w:val="clear" w:color="auto" w:fill="auto"/>
+          </w:tcPr>
+          <w:p>
+            <w:pPr>
+              <w:textAlignment w:val="baseline"/>
+              <w:rPr>
+                <w:rFonts w:cs="Calibri"/>
+                <w:lang w:eastAsia="de-DE"/>
+              </w:rPr>
+            </w:pPr>
+            <w:r>
+              <w:rPr>
+                <w:rFonts w:cs="Calibri"/>
+                <w:lang w:eastAsia="de-DE"/>
+              </w:rPr>
+              <w:t>10.4</w:t>
+            </w:r>
+          </w:p>
+        </w:tc>
+        <w:tc>
+          <w:tcPr>
+            <w:tcW w:w="0" w:type="auto"/>
+            <w:shd w:val="clear" w:color="auto" w:fill="auto"/>
+            <w:vAlign w:val="center"/>
+          </w:tcPr>
+          <w:p>
+            <w:pPr>
+              <w:jc w:val="left"/>
+              <w:rPr>
+                <w:rFonts w:ascii="Times New Roman" w:hAnsi="Times New Roman"/>
+                <w:sz w:val="20"/>
+                <w:szCs w:val="20"/>
+                <w:lang w:val="de-DE" w:eastAsia="de-DE"/>
+              </w:rPr>
+            </w:pPr>
+          </w:p>
+        </w:tc>
+      </w:tr>
     </w:tbl>
+    <w:p>
+      <w:pPr>
+        <w:rPr>
+          <w:lang w:eastAsia="de-DE"/>
+        </w:rPr>
+      </w:pPr>
+    </w:p>
+    <w:p>
+      <w:pPr>
+        <w:pStyle w:val="berschrift3"/>
+      </w:pPr>
+      <w:r>
+        <w:t>Anforderungsüberprüfung Software</w:t>
+      </w:r>
+    </w:p>
     <w:p>
       <w:pPr>
         <w:rPr>
@@ -2017,9 +2308,14 @@
       </w:pPr>
       <w:bookmarkStart w:id="36" w:name="_Toc135227592"/>
       <w:r>
-        <w:t>Logischer Aufbau des Systemes</w:t>
+        <w:t xml:space="preserve">Logischer Aufbau des </w:t>
+      </w:r>
+      <w:proofErr w:type="spellStart"/>
+      <w:r>
+        <w:t>Systemes</w:t>
       </w:r>
       <w:bookmarkEnd w:id="36"/>
+      <w:proofErr w:type="spellEnd"/>
     </w:p>
     <w:p>
       <w:pPr>
@@ -2096,7 +2392,15 @@
       </w:sdtPr>
       <w:sdtContent>
         <w:r>
-          <w:t>Etter Matteo, Willeit Kevin, Ammann Nathanael</w:t>
+          <w:t xml:space="preserve">Etter Matteo, </w:t>
+        </w:r>
+        <w:proofErr w:type="spellStart"/>
+        <w:r>
+          <w:t>Willeit</w:t>
+        </w:r>
+        <w:proofErr w:type="spellEnd"/>
+        <w:r>
+          <w:t xml:space="preserve"> Kevin, Ammann Nathanael</w:t>
         </w:r>
       </w:sdtContent>
     </w:sdt>
@@ -2222,7 +2526,15 @@
       </w:sdtPr>
       <w:sdtContent>
         <w:r>
-          <w:t>Etter Matteo, Willeit Kevin, Ammann Nathanael</w:t>
+          <w:t xml:space="preserve">Etter Matteo, </w:t>
+        </w:r>
+        <w:proofErr w:type="spellStart"/>
+        <w:r>
+          <w:t>Willeit</w:t>
+        </w:r>
+        <w:proofErr w:type="spellEnd"/>
+        <w:r>
+          <w:t xml:space="preserve"> Kevin, Ammann Nathanael</w:t>
         </w:r>
       </w:sdtContent>
     </w:sdt>

</xml_diff>

<commit_message>
Anforderungen und Glossar in Realisierungsdossier ergänzt
</commit_message>
<xml_diff>
--- a/Realisierung M169.docx
+++ b/Realisierung M169.docx
@@ -111,7 +111,7 @@
           <w:b/>
           <w:sz w:val="40"/>
         </w:rPr>
-        <w:t>Lastenheft M158</w:t>
+        <w:t>Realisierung M169</w:t>
       </w:r>
       <w:r>
         <w:rPr>
@@ -407,19 +407,11 @@
               </w:rPr>
               <w:t xml:space="preserve">Ammann Nathanael, Etter Matteo, </w:t>
             </w:r>
-            <w:proofErr w:type="spellStart"/>
             <w:r>
               <w:rPr>
                 <w:rFonts w:cs="Calibri"/>
               </w:rPr>
-              <w:t>Willeit</w:t>
-            </w:r>
-            <w:proofErr w:type="spellEnd"/>
-            <w:r>
-              <w:rPr>
-                <w:rFonts w:cs="Calibri"/>
-              </w:rPr>
-              <w:t xml:space="preserve"> Kevin</w:t>
+              <w:t>Willeit Kevin</w:t>
             </w:r>
           </w:p>
         </w:tc>
@@ -1425,7 +1417,7 @@
           <w:b/>
           <w:bCs w:val="0"/>
         </w:rPr>
-        <w:t>Die Mindesthardware-Anforderungen</w:t>
+        <w:t>Mindesthardware-Anforderungen</w:t>
       </w:r>
     </w:p>
     <w:tbl>
@@ -1528,27 +1520,7 @@
                 <w:b w:val="0"/>
                 <w:bCs w:val="0"/>
               </w:rPr>
-              <w:t xml:space="preserve">200 MB für den </w:t>
-            </w:r>
-            <w:proofErr w:type="spellStart"/>
-            <w:r>
-              <w:rPr>
-                <w:rStyle w:val="Fett"/>
-                <w:rFonts w:cs="Calibri"/>
-                <w:b w:val="0"/>
-                <w:bCs w:val="0"/>
-              </w:rPr>
-              <w:t>Moodle</w:t>
-            </w:r>
-            <w:proofErr w:type="spellEnd"/>
-            <w:r>
-              <w:rPr>
-                <w:rStyle w:val="Fett"/>
-                <w:rFonts w:cs="Calibri"/>
-                <w:b w:val="0"/>
-                <w:bCs w:val="0"/>
-              </w:rPr>
-              <w:t>-Code plus so viel wie nötig, um Inhalte zu speichern. 5 GB sind ein realistisches Minimum.</w:t>
+              <w:t>200 MB für den Moodle-Code plus so viel wie nötig, um Inhalte zu speichern. 5 GB sind ein realistisches Minimum.</w:t>
             </w:r>
           </w:p>
         </w:tc>
@@ -1659,10 +1631,7 @@
       <w:pPr>
         <w:pStyle w:val="berschrift3"/>
         <w:rPr>
-          <w:rStyle w:val="Fett"/>
           <w:rFonts w:cs="Calibri"/>
-          <w:b/>
-          <w:bCs w:val="0"/>
         </w:rPr>
       </w:pPr>
       <w:r>
@@ -1672,15 +1641,17 @@
           <w:b/>
           <w:bCs w:val="0"/>
         </w:rPr>
-        <w:t>Anforderungsüberprüfung Hardware</w:t>
+        <w:t xml:space="preserve">Anforderungsüberprüfung </w:t>
       </w:r>
-    </w:p>
-    <w:p>
-      <w:pPr>
+      <w:r>
         <w:rPr>
-          <w:lang w:eastAsia="de-DE"/>
+          <w:rStyle w:val="Fett"/>
+          <w:rFonts w:cs="Calibri"/>
+          <w:b/>
+          <w:bCs w:val="0"/>
         </w:rPr>
-      </w:pPr>
+        <w:t>Software</w:t>
+      </w:r>
     </w:p>
     <w:p>
       <w:pPr>
@@ -1856,37 +1827,12 @@
                 <w:lang w:val="de-DE" w:eastAsia="de-DE"/>
               </w:rPr>
             </w:pPr>
-            <w:proofErr w:type="spellStart"/>
             <w:r>
               <w:rPr>
                 <w:rFonts w:cs="Calibri"/>
                 <w:lang w:eastAsia="de-DE"/>
               </w:rPr>
-              <w:t>Moodle</w:t>
-            </w:r>
-            <w:proofErr w:type="spellEnd"/>
-            <w:r>
-              <w:rPr>
-                <w:rFonts w:cs="Calibri"/>
-                <w:lang w:eastAsia="de-DE"/>
-              </w:rPr>
-              <w:t xml:space="preserve"> </w:t>
-            </w:r>
-            <w:proofErr w:type="spellStart"/>
-            <w:r>
-              <w:rPr>
-                <w:rFonts w:cs="Calibri"/>
-                <w:lang w:eastAsia="de-DE"/>
-              </w:rPr>
-              <w:t>Bitnami</w:t>
-            </w:r>
-            <w:proofErr w:type="spellEnd"/>
-            <w:r>
-              <w:rPr>
-                <w:rFonts w:cs="Calibri"/>
-                <w:lang w:eastAsia="de-DE"/>
-              </w:rPr>
-              <w:t xml:space="preserve"> Docker File</w:t>
+              <w:t>Moodle Bitnami Docker File</w:t>
             </w:r>
             <w:r>
               <w:rPr>
@@ -1924,23 +1870,21 @@
                 <w:rFonts w:cs="Calibri"/>
                 <w:lang w:eastAsia="de-DE"/>
               </w:rPr>
-              <w:t xml:space="preserve">5. April </w:t>
-            </w:r>
-            <w:proofErr w:type="gramStart"/>
-            <w:r>
-              <w:rPr>
-                <w:rFonts w:cs="Calibri"/>
-                <w:lang w:eastAsia="de-DE"/>
-              </w:rPr>
-              <w:t>2023:latest</w:t>
-            </w:r>
-            <w:proofErr w:type="gramEnd"/>
+              <w:t>5. April 2023:latest</w:t>
+            </w:r>
             <w:r>
               <w:rPr>
                 <w:rFonts w:cs="Calibri"/>
                 <w:lang w:val="de-DE" w:eastAsia="de-DE"/>
               </w:rPr>
               <w:t> </w:t>
+            </w:r>
+            <w:r>
+              <w:rPr>
+                <w:rFonts w:cs="Calibri"/>
+                <w:lang w:val="de-DE" w:eastAsia="de-DE"/>
+              </w:rPr>
+              <w:t>(4.1.2)</w:t>
             </w:r>
           </w:p>
         </w:tc>
@@ -1990,21 +1934,12 @@
                 <w:lang w:val="de-DE" w:eastAsia="de-DE"/>
               </w:rPr>
             </w:pPr>
-            <w:proofErr w:type="spellStart"/>
             <w:r>
               <w:rPr>
                 <w:rFonts w:cs="Calibri"/>
                 <w:lang w:eastAsia="de-DE"/>
               </w:rPr>
-              <w:t>MariaDB</w:t>
-            </w:r>
-            <w:proofErr w:type="spellEnd"/>
-            <w:r>
-              <w:rPr>
-                <w:rFonts w:cs="Calibri"/>
-                <w:lang w:eastAsia="de-DE"/>
-              </w:rPr>
-              <w:t>-Docker File</w:t>
+              <w:t>MariaDB-Docker File</w:t>
             </w:r>
             <w:r>
               <w:rPr>
@@ -2107,16 +2042,8 @@
               <w:rPr>
                 <w:lang w:eastAsia="de-DE"/>
               </w:rPr>
-              <w:t xml:space="preserve">indestanforderung Kunde </w:t>
-            </w:r>
-            <w:proofErr w:type="spellStart"/>
-            <w:r>
-              <w:rPr>
-                <w:lang w:eastAsia="de-DE"/>
-              </w:rPr>
-              <w:t>Moodle</w:t>
-            </w:r>
-            <w:proofErr w:type="spellEnd"/>
+              <w:t>indestanforderung Kunde Moodle</w:t>
+            </w:r>
           </w:p>
         </w:tc>
         <w:tc>
@@ -2194,17 +2121,8 @@
                 <w:rFonts w:cs="Calibri"/>
                 <w:lang w:eastAsia="de-DE"/>
               </w:rPr>
-              <w:t xml:space="preserve">Mindestanforderung </w:t>
-            </w:r>
-            <w:proofErr w:type="spellStart"/>
-            <w:r>
-              <w:rPr>
-                <w:rFonts w:cs="Calibri"/>
-                <w:lang w:eastAsia="de-DE"/>
-              </w:rPr>
-              <w:t>MariaDB</w:t>
-            </w:r>
-            <w:proofErr w:type="spellEnd"/>
+              <w:t>Mindestanforderung MariaDB</w:t>
+            </w:r>
           </w:p>
         </w:tc>
         <w:tc>
@@ -2276,66 +2194,982 @@
           <w:lang w:eastAsia="de-DE"/>
         </w:rPr>
       </w:pPr>
+      <w:r>
+        <w:rPr>
+          <w:lang w:eastAsia="de-DE"/>
+        </w:rPr>
+        <w:t>*screenshots von verwendeter software*</w:t>
+      </w:r>
     </w:p>
     <w:p>
       <w:pPr>
+        <w:rPr>
+          <w:lang w:eastAsia="de-DE"/>
+        </w:rPr>
+      </w:pPr>
+    </w:p>
+    <w:p>
+      <w:pPr>
+        <w:rPr>
+          <w:lang w:eastAsia="de-DE"/>
+        </w:rPr>
+      </w:pPr>
+    </w:p>
+    <w:p>
+      <w:pPr>
+        <w:rPr>
+          <w:lang w:eastAsia="de-DE"/>
+        </w:rPr>
+      </w:pPr>
+    </w:p>
+    <w:p>
+      <w:pPr>
+        <w:rPr>
+          <w:lang w:eastAsia="de-DE"/>
+        </w:rPr>
+      </w:pPr>
+    </w:p>
+    <w:p>
+      <w:pPr>
+        <w:rPr>
+          <w:lang w:eastAsia="de-DE"/>
+        </w:rPr>
+      </w:pPr>
+    </w:p>
+    <w:p>
+      <w:pPr>
+        <w:rPr>
+          <w:lang w:eastAsia="de-DE"/>
+        </w:rPr>
+      </w:pPr>
+    </w:p>
+    <w:p>
+      <w:pPr>
+        <w:rPr>
+          <w:lang w:eastAsia="de-DE"/>
+        </w:rPr>
+      </w:pPr>
+    </w:p>
+    <w:p>
+      <w:pPr>
+        <w:rPr>
+          <w:lang w:eastAsia="de-DE"/>
+        </w:rPr>
+      </w:pPr>
+    </w:p>
+    <w:p>
+      <w:pPr>
+        <w:rPr>
+          <w:lang w:eastAsia="de-DE"/>
+        </w:rPr>
+      </w:pPr>
+    </w:p>
+    <w:p>
+      <w:pPr>
+        <w:rPr>
+          <w:lang w:eastAsia="de-DE"/>
+        </w:rPr>
+      </w:pPr>
+    </w:p>
+    <w:p>
+      <w:pPr>
+        <w:rPr>
+          <w:lang w:eastAsia="de-DE"/>
+        </w:rPr>
+      </w:pPr>
+    </w:p>
+    <w:p>
+      <w:pPr>
+        <w:rPr>
+          <w:lang w:eastAsia="de-DE"/>
+        </w:rPr>
+      </w:pPr>
+    </w:p>
+    <w:p>
+      <w:pPr>
+        <w:rPr>
+          <w:lang w:eastAsia="de-DE"/>
+        </w:rPr>
+      </w:pPr>
+    </w:p>
+    <w:p>
+      <w:pPr>
+        <w:rPr>
+          <w:lang w:eastAsia="de-DE"/>
+        </w:rPr>
+      </w:pPr>
+    </w:p>
+    <w:p>
+      <w:pPr>
+        <w:rPr>
+          <w:lang w:eastAsia="de-DE"/>
+        </w:rPr>
+      </w:pPr>
+    </w:p>
+    <w:p>
+      <w:pPr>
+        <w:rPr>
+          <w:lang w:eastAsia="de-DE"/>
+        </w:rPr>
+      </w:pPr>
+    </w:p>
+    <w:p>
+      <w:pPr>
+        <w:rPr>
+          <w:lang w:eastAsia="de-DE"/>
+        </w:rPr>
+      </w:pPr>
+    </w:p>
+    <w:p>
+      <w:pPr>
+        <w:rPr>
+          <w:lang w:eastAsia="de-DE"/>
+        </w:rPr>
+      </w:pPr>
+    </w:p>
+    <w:p>
+      <w:pPr>
+        <w:rPr>
+          <w:lang w:eastAsia="de-DE"/>
+        </w:rPr>
+      </w:pPr>
+    </w:p>
+    <w:p>
+      <w:pPr>
+        <w:rPr>
+          <w:lang w:eastAsia="de-DE"/>
+        </w:rPr>
+      </w:pPr>
+    </w:p>
+    <w:p>
+      <w:pPr>
+        <w:rPr>
+          <w:lang w:eastAsia="de-DE"/>
+        </w:rPr>
+      </w:pPr>
+    </w:p>
+    <w:p>
+      <w:pPr>
+        <w:rPr>
+          <w:lang w:eastAsia="de-DE"/>
+        </w:rPr>
+      </w:pPr>
+    </w:p>
+    <w:p>
+      <w:pPr>
+        <w:rPr>
+          <w:lang w:eastAsia="de-DE"/>
+        </w:rPr>
+      </w:pPr>
+    </w:p>
+    <w:p>
+      <w:pPr>
+        <w:pStyle w:val="berschrift2"/>
+      </w:pPr>
+      <w:r>
+        <w:lastRenderedPageBreak/>
+        <w:t>Kunden-</w:t>
+      </w:r>
+      <w:r>
+        <w:t>Anforderungsüberprüfung</w:t>
+      </w:r>
+    </w:p>
+    <w:p>
+      <w:pPr>
+        <w:pStyle w:val="Listenabsatz"/>
+        <w:numPr>
+          <w:ilvl w:val="0"/>
+          <w:numId w:val="31"/>
+        </w:numPr>
+        <w:jc w:val="left"/>
+        <w:rPr>
+          <w:lang w:val="de-DE" w:eastAsia="de-DE"/>
+        </w:rPr>
+      </w:pPr>
+      <w:r>
+        <w:rPr>
+          <w:lang w:val="de-DE" w:eastAsia="de-DE"/>
+        </w:rPr>
+        <w:t>Neuste Moodle-Version</w:t>
+      </w:r>
+      <w:r>
+        <w:rPr>
+          <w:lang w:val="de-DE" w:eastAsia="de-DE"/>
+        </w:rPr>
+        <w:t xml:space="preserve"> (gemäss Lösungsvorschlag 2)</w:t>
+      </w:r>
+    </w:p>
+    <w:p>
+      <w:pPr>
+        <w:pStyle w:val="Listenabsatz"/>
+        <w:numPr>
+          <w:ilvl w:val="0"/>
+          <w:numId w:val="31"/>
+        </w:numPr>
+        <w:jc w:val="left"/>
+        <w:rPr>
+          <w:lang w:val="de-DE" w:eastAsia="de-DE"/>
+        </w:rPr>
+      </w:pPr>
+      <w:r>
+        <w:rPr>
+          <w:lang w:val="de-DE" w:eastAsia="de-DE"/>
+        </w:rPr>
+        <w:t>Umsetzung mit Container</w:t>
+      </w:r>
+    </w:p>
+    <w:p>
+      <w:pPr>
+        <w:pStyle w:val="Listenabsatz"/>
+        <w:numPr>
+          <w:ilvl w:val="0"/>
+          <w:numId w:val="31"/>
+        </w:numPr>
+        <w:jc w:val="left"/>
+        <w:rPr>
+          <w:lang w:val="de-DE" w:eastAsia="de-DE"/>
+        </w:rPr>
+      </w:pPr>
+      <w:r>
+        <w:rPr>
+          <w:lang w:val="de-DE" w:eastAsia="de-DE"/>
+        </w:rPr>
+        <w:t>Alle Daten von alter Version auf die Neue migrieren (Zeichensatz korrekt)</w:t>
+      </w:r>
+    </w:p>
+    <w:p>
+      <w:pPr>
+        <w:pStyle w:val="Listenabsatz"/>
+        <w:numPr>
+          <w:ilvl w:val="0"/>
+          <w:numId w:val="31"/>
+        </w:numPr>
+        <w:jc w:val="left"/>
+        <w:rPr>
+          <w:lang w:val="de-DE" w:eastAsia="de-DE"/>
+        </w:rPr>
+      </w:pPr>
+      <w:r>
+        <w:rPr>
+          <w:lang w:val="de-DE" w:eastAsia="de-DE"/>
+        </w:rPr>
+        <w:t>Altes System noch lauffähig unter Port 8080 (klare Kennzeichnung)</w:t>
+      </w:r>
+    </w:p>
+    <w:p>
+      <w:pPr>
+        <w:pStyle w:val="Listenabsatz"/>
+        <w:numPr>
+          <w:ilvl w:val="0"/>
+          <w:numId w:val="31"/>
+        </w:numPr>
+        <w:jc w:val="left"/>
+        <w:rPr>
+          <w:lang w:val="de-DE" w:eastAsia="de-DE"/>
+        </w:rPr>
+      </w:pPr>
+      <w:r>
+        <w:rPr>
+          <w:lang w:val="de-DE" w:eastAsia="de-DE"/>
+        </w:rPr>
+        <w:t>Moodle-Image selb</w:t>
+      </w:r>
+      <w:r>
+        <w:rPr>
+          <w:lang w:val="de-DE" w:eastAsia="de-DE"/>
+        </w:rPr>
+        <w:t>st</w:t>
+      </w:r>
+      <w:r>
+        <w:rPr>
+          <w:lang w:val="de-DE" w:eastAsia="de-DE"/>
+        </w:rPr>
+        <w:t xml:space="preserve"> erstellt (nicht Standard)</w:t>
+      </w:r>
+    </w:p>
+    <w:p>
+      <w:pPr>
+        <w:pStyle w:val="Listenabsatz"/>
+        <w:numPr>
+          <w:ilvl w:val="1"/>
+          <w:numId w:val="31"/>
+        </w:numPr>
+        <w:jc w:val="left"/>
+        <w:rPr>
+          <w:lang w:val="de-DE" w:eastAsia="de-DE"/>
+        </w:rPr>
+      </w:pPr>
+      <w:r>
+        <w:rPr>
+          <w:lang w:val="de-DE" w:eastAsia="de-DE"/>
+        </w:rPr>
+        <w:t xml:space="preserve">Bei uns war es nicht nötig ein eigenes Moodle-Image zu erstellen, da wir die ganze Umgebung mit einem Bash-Script erstellen. In diesem Script wird unter anderem auch unser docker-compose ausgeführt, in welchem die ganzen Images </w:t>
+      </w:r>
+      <w:r>
+        <w:rPr>
+          <w:lang w:val="de-DE" w:eastAsia="de-DE"/>
+        </w:rPr>
+        <w:t>gepullt</w:t>
+      </w:r>
+      <w:r>
+        <w:rPr>
+          <w:lang w:val="de-DE" w:eastAsia="de-DE"/>
+        </w:rPr>
+        <w:t xml:space="preserve"> und die Secrets erstellt werden.</w:t>
+      </w:r>
+    </w:p>
+    <w:p>
+      <w:pPr>
+        <w:pStyle w:val="Listenabsatz"/>
+        <w:numPr>
+          <w:ilvl w:val="0"/>
+          <w:numId w:val="31"/>
+        </w:numPr>
+        <w:jc w:val="left"/>
+        <w:rPr>
+          <w:lang w:val="de-DE" w:eastAsia="de-DE"/>
+        </w:rPr>
+      </w:pPr>
+      <w:r>
+        <w:rPr>
+          <w:lang w:val="de-DE" w:eastAsia="de-DE"/>
+        </w:rPr>
+        <w:t>Konfigurationsfile in Git-Repository abgelegt, Zugriff für LP</w:t>
+      </w:r>
+    </w:p>
+    <w:p>
+      <w:pPr>
         <w:pStyle w:val="berschrift1"/>
       </w:pPr>
       <w:bookmarkStart w:id="34" w:name="_Toc135227590"/>
       <w:r>
-        <w:t>Screenshots zur Lösung</w:t>
+        <w:t xml:space="preserve">Screenshots zur </w:t>
       </w:r>
       <w:bookmarkEnd w:id="34"/>
+      <w:r>
+        <w:t>Realisierung</w:t>
+      </w:r>
     </w:p>
     <w:p>
       <w:pPr>
         <w:pStyle w:val="berschrift1"/>
-        <w:rPr>
-          <w:rStyle w:val="Fett"/>
-          <w:b/>
-          <w:bCs w:val="0"/>
-        </w:rPr>
-      </w:pPr>
-      <w:bookmarkStart w:id="35" w:name="_Toc135227591"/>
+      </w:pPr>
+      <w:bookmarkStart w:id="35" w:name="_Toc135227592"/>
       <w:r>
-        <w:t>Screenshots zur Datenübernahme</w:t>
+        <w:t>Logischer Aufbau de</w:t>
       </w:r>
       <w:bookmarkEnd w:id="35"/>
+      <w:r>
+        <w:t>r Umgebung</w:t>
+      </w:r>
     </w:p>
     <w:p>
       <w:pPr>
         <w:pStyle w:val="berschrift1"/>
       </w:pPr>
-      <w:bookmarkStart w:id="36" w:name="_Toc135227592"/>
+      <w:bookmarkStart w:id="36" w:name="_Toc135227593"/>
       <w:r>
-        <w:t xml:space="preserve">Logischer Aufbau des </w:t>
-      </w:r>
-      <w:proofErr w:type="spellStart"/>
-      <w:r>
-        <w:t>Systemes</w:t>
+        <w:t>Glossar</w:t>
       </w:r>
       <w:bookmarkEnd w:id="36"/>
-      <w:proofErr w:type="spellEnd"/>
+    </w:p>
+    <w:tbl>
+      <w:tblPr>
+        <w:tblStyle w:val="Tabellenraster"/>
+        <w:tblW w:w="0" w:type="auto"/>
+        <w:tblInd w:w="720" w:type="dxa"/>
+        <w:tblLook w:val="04A0" w:firstRow="1" w:lastRow="0" w:firstColumn="1" w:lastColumn="0" w:noHBand="0" w:noVBand="1"/>
+      </w:tblPr>
+      <w:tblGrid>
+        <w:gridCol w:w="4454"/>
+        <w:gridCol w:w="4455"/>
+      </w:tblGrid>
+      <w:tr>
+        <w:tc>
+          <w:tcPr>
+            <w:tcW w:w="4454" w:type="dxa"/>
+            <w:shd w:val="clear" w:color="auto" w:fill="E7E6E6" w:themeFill="background2"/>
+          </w:tcPr>
+          <w:p>
+            <w:pPr>
+              <w:pStyle w:val="Listenabsatz"/>
+              <w:ind w:left="0"/>
+              <w:rPr>
+                <w:b/>
+                <w:bCs/>
+                <w:lang w:eastAsia="de-DE"/>
+              </w:rPr>
+            </w:pPr>
+            <w:r>
+              <w:rPr>
+                <w:b/>
+                <w:bCs/>
+                <w:lang w:eastAsia="de-DE"/>
+              </w:rPr>
+              <w:t>Begriff</w:t>
+            </w:r>
+          </w:p>
+        </w:tc>
+        <w:tc>
+          <w:tcPr>
+            <w:tcW w:w="4455" w:type="dxa"/>
+            <w:shd w:val="clear" w:color="auto" w:fill="E7E6E6" w:themeFill="background2"/>
+          </w:tcPr>
+          <w:p>
+            <w:pPr>
+              <w:pStyle w:val="Listenabsatz"/>
+              <w:ind w:left="0"/>
+              <w:rPr>
+                <w:b/>
+                <w:bCs/>
+                <w:lang w:eastAsia="de-DE"/>
+              </w:rPr>
+            </w:pPr>
+            <w:r>
+              <w:rPr>
+                <w:b/>
+                <w:bCs/>
+                <w:lang w:eastAsia="de-DE"/>
+              </w:rPr>
+              <w:t>Erklärung</w:t>
+            </w:r>
+          </w:p>
+        </w:tc>
+      </w:tr>
+      <w:tr>
+        <w:tc>
+          <w:tcPr>
+            <w:tcW w:w="4454" w:type="dxa"/>
+          </w:tcPr>
+          <w:p>
+            <w:pPr>
+              <w:pStyle w:val="Listenabsatz"/>
+              <w:ind w:left="0"/>
+              <w:jc w:val="left"/>
+              <w:rPr>
+                <w:lang w:eastAsia="de-DE"/>
+              </w:rPr>
+            </w:pPr>
+            <w:r>
+              <w:rPr>
+                <w:lang w:eastAsia="de-DE"/>
+              </w:rPr>
+              <w:t>SQL-Dump</w:t>
+            </w:r>
+          </w:p>
+        </w:tc>
+        <w:tc>
+          <w:tcPr>
+            <w:tcW w:w="4455" w:type="dxa"/>
+          </w:tcPr>
+          <w:p>
+            <w:pPr>
+              <w:pStyle w:val="Listenabsatz"/>
+              <w:ind w:left="0"/>
+              <w:jc w:val="left"/>
+              <w:rPr>
+                <w:lang w:eastAsia="de-DE"/>
+              </w:rPr>
+            </w:pPr>
+            <w:r>
+              <w:rPr>
+                <w:lang w:eastAsia="de-DE"/>
+              </w:rPr>
+              <w:t>Eine SQL-Dump-Datei enthält eine textbasierte Darstellung einer Datenbank, die verwendet wird, um Daten zu sichern oder zu übertragen.</w:t>
+            </w:r>
+          </w:p>
+        </w:tc>
+      </w:tr>
+      <w:tr>
+        <w:tc>
+          <w:tcPr>
+            <w:tcW w:w="4454" w:type="dxa"/>
+          </w:tcPr>
+          <w:p>
+            <w:pPr>
+              <w:pStyle w:val="Listenabsatz"/>
+              <w:ind w:left="0"/>
+              <w:jc w:val="left"/>
+              <w:rPr>
+                <w:lang w:eastAsia="de-DE"/>
+              </w:rPr>
+            </w:pPr>
+            <w:r>
+              <w:rPr>
+                <w:lang w:eastAsia="de-DE"/>
+              </w:rPr>
+              <w:t>Docker</w:t>
+            </w:r>
+          </w:p>
+        </w:tc>
+        <w:tc>
+          <w:tcPr>
+            <w:tcW w:w="4455" w:type="dxa"/>
+          </w:tcPr>
+          <w:p>
+            <w:pPr>
+              <w:pStyle w:val="Listenabsatz"/>
+              <w:ind w:left="0"/>
+              <w:jc w:val="left"/>
+              <w:rPr>
+                <w:lang w:eastAsia="de-DE"/>
+              </w:rPr>
+            </w:pPr>
+            <w:r>
+              <w:rPr>
+                <w:lang w:eastAsia="de-DE"/>
+              </w:rPr>
+              <w:t>Docker ist eine Plattform, die es Entwicklern ermöglicht, Anwendungen in isolierten Containern zu erstellen, bereitzustellen und auszuführen, um die Effizienz und Portabilität von Software zu verbessern.</w:t>
+            </w:r>
+          </w:p>
+        </w:tc>
+      </w:tr>
+      <w:tr>
+        <w:tc>
+          <w:tcPr>
+            <w:tcW w:w="4454" w:type="dxa"/>
+          </w:tcPr>
+          <w:p>
+            <w:pPr>
+              <w:pStyle w:val="Listenabsatz"/>
+              <w:ind w:left="0"/>
+              <w:jc w:val="left"/>
+              <w:rPr>
+                <w:lang w:eastAsia="de-DE"/>
+              </w:rPr>
+            </w:pPr>
+            <w:r>
+              <w:rPr>
+                <w:lang w:eastAsia="de-DE"/>
+              </w:rPr>
+              <w:t>Docker-compose</w:t>
+            </w:r>
+          </w:p>
+        </w:tc>
+        <w:tc>
+          <w:tcPr>
+            <w:tcW w:w="4455" w:type="dxa"/>
+          </w:tcPr>
+          <w:p>
+            <w:pPr>
+              <w:pStyle w:val="Listenabsatz"/>
+              <w:ind w:left="0"/>
+              <w:jc w:val="left"/>
+              <w:rPr>
+                <w:lang w:eastAsia="de-DE"/>
+              </w:rPr>
+            </w:pPr>
+            <w:r>
+              <w:rPr>
+                <w:lang w:eastAsia="de-DE"/>
+              </w:rPr>
+              <w:t>Docker-compose ist ein Tool, das die Konfiguration und Orchestrierung mehrerer Docker-Container ermöglicht, um komplexe Anwendungen mit verschiedenen Services und Abhängigkeiten zu erstellen und zu verwalten.</w:t>
+            </w:r>
+          </w:p>
+        </w:tc>
+      </w:tr>
+      <w:tr>
+        <w:tc>
+          <w:tcPr>
+            <w:tcW w:w="4454" w:type="dxa"/>
+          </w:tcPr>
+          <w:p>
+            <w:pPr>
+              <w:pStyle w:val="Listenabsatz"/>
+              <w:ind w:left="0"/>
+              <w:jc w:val="left"/>
+              <w:rPr>
+                <w:lang w:eastAsia="de-DE"/>
+              </w:rPr>
+            </w:pPr>
+            <w:r>
+              <w:rPr>
+                <w:lang w:eastAsia="de-DE"/>
+              </w:rPr>
+              <w:t>Docker File</w:t>
+            </w:r>
+          </w:p>
+        </w:tc>
+        <w:tc>
+          <w:tcPr>
+            <w:tcW w:w="4455" w:type="dxa"/>
+          </w:tcPr>
+          <w:p>
+            <w:pPr>
+              <w:pStyle w:val="Listenabsatz"/>
+              <w:ind w:left="0"/>
+              <w:jc w:val="left"/>
+              <w:rPr>
+                <w:lang w:eastAsia="de-DE"/>
+              </w:rPr>
+            </w:pPr>
+            <w:r>
+              <w:rPr>
+                <w:lang w:eastAsia="de-DE"/>
+              </w:rPr>
+              <w:t>Eine Dockerfile ist eine Textdatei, die die Anweisungen enthält, um ein Docker-Image zu erstellen, indem sie die Konfigurationsschritte und Abhängigkeiten einer Anwendung beschreibt.</w:t>
+            </w:r>
+          </w:p>
+        </w:tc>
+      </w:tr>
+      <w:tr>
+        <w:tc>
+          <w:tcPr>
+            <w:tcW w:w="4454" w:type="dxa"/>
+          </w:tcPr>
+          <w:p>
+            <w:pPr>
+              <w:pStyle w:val="Listenabsatz"/>
+              <w:ind w:left="0"/>
+              <w:jc w:val="left"/>
+              <w:rPr>
+                <w:lang w:eastAsia="de-DE"/>
+              </w:rPr>
+            </w:pPr>
+            <w:r>
+              <w:rPr>
+                <w:lang w:eastAsia="de-DE"/>
+              </w:rPr>
+              <w:t>Docker Image</w:t>
+            </w:r>
+          </w:p>
+        </w:tc>
+        <w:tc>
+          <w:tcPr>
+            <w:tcW w:w="4455" w:type="dxa"/>
+          </w:tcPr>
+          <w:p>
+            <w:pPr>
+              <w:pStyle w:val="Listenabsatz"/>
+              <w:ind w:left="0"/>
+              <w:jc w:val="left"/>
+              <w:rPr>
+                <w:lang w:eastAsia="de-DE"/>
+              </w:rPr>
+            </w:pPr>
+            <w:r>
+              <w:rPr>
+                <w:lang w:eastAsia="de-DE"/>
+              </w:rPr>
+              <w:t>Ein Docker-Image ist eine ausführbare Datei, die alle erforderlichen Anwendungscode, Laufzeitumgebungen, Bibliotheken und Abhängigkeiten enthält, um eine Anwendung in einem Docker-Container auszuführen.</w:t>
+            </w:r>
+          </w:p>
+        </w:tc>
+      </w:tr>
+      <w:tr>
+        <w:tc>
+          <w:tcPr>
+            <w:tcW w:w="4454" w:type="dxa"/>
+          </w:tcPr>
+          <w:p>
+            <w:pPr>
+              <w:pStyle w:val="Listenabsatz"/>
+              <w:ind w:left="0"/>
+              <w:jc w:val="left"/>
+              <w:rPr>
+                <w:lang w:eastAsia="de-DE"/>
+              </w:rPr>
+            </w:pPr>
+            <w:r>
+              <w:rPr>
+                <w:lang w:eastAsia="de-DE"/>
+              </w:rPr>
+              <w:t>Docker Container</w:t>
+            </w:r>
+          </w:p>
+        </w:tc>
+        <w:tc>
+          <w:tcPr>
+            <w:tcW w:w="4455" w:type="dxa"/>
+          </w:tcPr>
+          <w:p>
+            <w:pPr>
+              <w:pStyle w:val="Listenabsatz"/>
+              <w:ind w:left="0"/>
+              <w:jc w:val="left"/>
+              <w:rPr>
+                <w:lang w:eastAsia="de-DE"/>
+              </w:rPr>
+            </w:pPr>
+            <w:r>
+              <w:rPr>
+                <w:lang w:eastAsia="de-DE"/>
+              </w:rPr>
+              <w:t>Ein Docker-Container ist eine Instanz eines Docker-Images, die isoliert von anderen Containern auf demselben Host läuft und eine Anwendung mit ihren eigenen Prozessen und Ressourcen darstellt.</w:t>
+            </w:r>
+          </w:p>
+        </w:tc>
+      </w:tr>
+      <w:tr>
+        <w:tc>
+          <w:tcPr>
+            <w:tcW w:w="4454" w:type="dxa"/>
+          </w:tcPr>
+          <w:p>
+            <w:pPr>
+              <w:pStyle w:val="Listenabsatz"/>
+              <w:ind w:left="0"/>
+              <w:jc w:val="left"/>
+              <w:rPr>
+                <w:lang w:eastAsia="de-DE"/>
+              </w:rPr>
+            </w:pPr>
+            <w:r>
+              <w:rPr>
+                <w:lang w:eastAsia="de-DE"/>
+              </w:rPr>
+              <w:t>Migration</w:t>
+            </w:r>
+          </w:p>
+        </w:tc>
+        <w:tc>
+          <w:tcPr>
+            <w:tcW w:w="4455" w:type="dxa"/>
+          </w:tcPr>
+          <w:p>
+            <w:pPr>
+              <w:pStyle w:val="Listenabsatz"/>
+              <w:ind w:left="0"/>
+              <w:jc w:val="left"/>
+              <w:rPr>
+                <w:lang w:eastAsia="de-DE"/>
+              </w:rPr>
+            </w:pPr>
+            <w:r>
+              <w:rPr>
+                <w:lang w:eastAsia="de-DE"/>
+              </w:rPr>
+              <w:t xml:space="preserve">Eine Migration bezieht sich normalerweise auf den Prozess des Aktualisierens oder Übertragens von Daten oder Anwendungen </w:t>
+            </w:r>
+            <w:r>
+              <w:rPr>
+                <w:lang w:eastAsia="de-DE"/>
+              </w:rPr>
+              <w:lastRenderedPageBreak/>
+              <w:t>von einem System, einer Plattform oder einer Version auf eine andere.</w:t>
+            </w:r>
+          </w:p>
+        </w:tc>
+      </w:tr>
+      <w:tr>
+        <w:tc>
+          <w:tcPr>
+            <w:tcW w:w="4454" w:type="dxa"/>
+          </w:tcPr>
+          <w:p>
+            <w:pPr>
+              <w:pStyle w:val="Listenabsatz"/>
+              <w:ind w:left="0"/>
+              <w:jc w:val="left"/>
+              <w:rPr>
+                <w:lang w:eastAsia="de-DE"/>
+              </w:rPr>
+            </w:pPr>
+            <w:r>
+              <w:rPr>
+                <w:lang w:eastAsia="de-DE"/>
+              </w:rPr>
+              <w:lastRenderedPageBreak/>
+              <w:t>Bitnami</w:t>
+            </w:r>
+          </w:p>
+        </w:tc>
+        <w:tc>
+          <w:tcPr>
+            <w:tcW w:w="4455" w:type="dxa"/>
+          </w:tcPr>
+          <w:p>
+            <w:pPr>
+              <w:pStyle w:val="Listenabsatz"/>
+              <w:ind w:left="0"/>
+              <w:jc w:val="left"/>
+              <w:rPr>
+                <w:lang w:eastAsia="de-DE"/>
+              </w:rPr>
+            </w:pPr>
+            <w:r>
+              <w:rPr>
+                <w:lang w:eastAsia="de-DE"/>
+              </w:rPr>
+              <w:t>Bitnami ist ein Unternehmen, das vorkonfigurierte Softwarepakete und Stacks bereitstellt, einschließlich Open-Source-Anwendungen, die in virtuellen Umgebungen, Containern oder Cloud-Diensten wie Docker oder Kubernetes eingesetzt werden können.</w:t>
+            </w:r>
+          </w:p>
+        </w:tc>
+      </w:tr>
+      <w:tr>
+        <w:tc>
+          <w:tcPr>
+            <w:tcW w:w="4454" w:type="dxa"/>
+          </w:tcPr>
+          <w:p>
+            <w:pPr>
+              <w:pStyle w:val="Listenabsatz"/>
+              <w:ind w:left="0"/>
+              <w:jc w:val="left"/>
+              <w:rPr>
+                <w:lang w:eastAsia="de-DE"/>
+              </w:rPr>
+            </w:pPr>
+            <w:r>
+              <w:rPr>
+                <w:lang w:eastAsia="de-DE"/>
+              </w:rPr>
+              <w:t>Github</w:t>
+            </w:r>
+          </w:p>
+        </w:tc>
+        <w:tc>
+          <w:tcPr>
+            <w:tcW w:w="4455" w:type="dxa"/>
+          </w:tcPr>
+          <w:p>
+            <w:pPr>
+              <w:pStyle w:val="Listenabsatz"/>
+              <w:ind w:left="0"/>
+              <w:jc w:val="left"/>
+              <w:rPr>
+                <w:lang w:eastAsia="de-DE"/>
+              </w:rPr>
+            </w:pPr>
+            <w:r>
+              <w:rPr>
+                <w:lang w:eastAsia="de-DE"/>
+              </w:rPr>
+              <w:t>GitHub ist eine webbasierte Plattform zur Versionsverwaltung und Kollaboration, die Entwicklern ermöglicht, gemeinsam an Projekten zu arbeiten, den Quellcode zu verwalten, Probleme zu verfolgen und Pull-Requests zu überprüfen.</w:t>
+            </w:r>
+          </w:p>
+        </w:tc>
+      </w:tr>
+      <w:tr>
+        <w:tc>
+          <w:tcPr>
+            <w:tcW w:w="4454" w:type="dxa"/>
+          </w:tcPr>
+          <w:p>
+            <w:pPr>
+              <w:pStyle w:val="Listenabsatz"/>
+              <w:ind w:left="0"/>
+              <w:jc w:val="left"/>
+              <w:rPr>
+                <w:lang w:eastAsia="de-DE"/>
+              </w:rPr>
+            </w:pPr>
+            <w:r>
+              <w:rPr>
+                <w:lang w:eastAsia="de-DE"/>
+              </w:rPr>
+              <w:t>CPU</w:t>
+            </w:r>
+          </w:p>
+        </w:tc>
+        <w:tc>
+          <w:tcPr>
+            <w:tcW w:w="4455" w:type="dxa"/>
+          </w:tcPr>
+          <w:p>
+            <w:pPr>
+              <w:jc w:val="left"/>
+              <w:rPr>
+                <w:lang w:eastAsia="de-DE"/>
+              </w:rPr>
+            </w:pPr>
+            <w:r>
+              <w:rPr>
+                <w:lang w:eastAsia="de-DE"/>
+              </w:rPr>
+              <w:t>Die Central Processing Unit (</w:t>
+            </w:r>
+            <w:r>
+              <w:rPr>
+                <w:lang w:eastAsia="de-DE"/>
+              </w:rPr>
+              <w:t>Prozessor</w:t>
+            </w:r>
+            <w:r>
+              <w:rPr>
+                <w:lang w:eastAsia="de-DE"/>
+              </w:rPr>
+              <w:t>) ist die Hauptkomponente eines Computers, die für die Ausführung von Anweisungen und die Verarbeitung von Daten verantwortlich ist. Sie ist das "Gehirn" des Computers.</w:t>
+            </w:r>
+          </w:p>
+          <w:p>
+            <w:pPr>
+              <w:pStyle w:val="Listenabsatz"/>
+              <w:jc w:val="left"/>
+              <w:rPr>
+                <w:lang w:eastAsia="de-DE"/>
+              </w:rPr>
+            </w:pPr>
+          </w:p>
+          <w:p>
+            <w:pPr>
+              <w:pStyle w:val="Listenabsatz"/>
+              <w:jc w:val="left"/>
+              <w:rPr>
+                <w:lang w:eastAsia="de-DE"/>
+              </w:rPr>
+            </w:pPr>
+          </w:p>
+          <w:p>
+            <w:pPr>
+              <w:pStyle w:val="Listenabsatz"/>
+              <w:jc w:val="left"/>
+              <w:rPr>
+                <w:lang w:eastAsia="de-DE"/>
+              </w:rPr>
+            </w:pPr>
+          </w:p>
+          <w:p>
+            <w:pPr>
+              <w:pStyle w:val="Listenabsatz"/>
+              <w:ind w:left="0"/>
+              <w:jc w:val="left"/>
+              <w:rPr>
+                <w:lang w:eastAsia="de-DE"/>
+              </w:rPr>
+            </w:pPr>
+          </w:p>
+        </w:tc>
+      </w:tr>
+    </w:tbl>
+    <w:p>
+      <w:pPr>
+        <w:pStyle w:val="Listenabsatz"/>
+        <w:rPr>
+          <w:lang w:eastAsia="de-DE"/>
+        </w:rPr>
+      </w:pPr>
     </w:p>
     <w:p>
       <w:pPr>
         <w:pStyle w:val="berschrift1"/>
       </w:pPr>
-      <w:bookmarkStart w:id="37" w:name="_Toc135227593"/>
+      <w:bookmarkStart w:id="37" w:name="_Toc135227594"/>
       <w:r>
-        <w:t>Glossar</w:t>
+        <w:t>Quellenverzeichnis</w:t>
       </w:r>
       <w:bookmarkEnd w:id="37"/>
     </w:p>
     <w:p>
       <w:pPr>
+        <w:rPr>
+          <w:lang w:eastAsia="de-DE"/>
+        </w:rPr>
+      </w:pPr>
+      <w:r>
+        <w:rPr>
+          <w:lang w:eastAsia="de-DE"/>
+        </w:rPr>
+        <w:t>Chat.openai.com</w:t>
+      </w:r>
+    </w:p>
+    <w:p>
+      <w:pPr>
         <w:pStyle w:val="berschrift1"/>
       </w:pPr>
-      <w:bookmarkStart w:id="38" w:name="_Toc135227594"/>
       <w:r>
-        <w:t>Quellenverzeichnis</w:t>
+        <w:t>Abbildungsverzeichnis</w:t>
       </w:r>
-      <w:bookmarkEnd w:id="38"/>
     </w:p>
     <w:sectPr>
       <w:headerReference w:type="default" r:id="rId9"/>
@@ -2392,15 +3226,7 @@
       </w:sdtPr>
       <w:sdtContent>
         <w:r>
-          <w:t xml:space="preserve">Etter Matteo, </w:t>
-        </w:r>
-        <w:proofErr w:type="spellStart"/>
-        <w:r>
-          <w:t>Willeit</w:t>
-        </w:r>
-        <w:proofErr w:type="spellEnd"/>
-        <w:r>
-          <w:t xml:space="preserve"> Kevin, Ammann Nathanael</w:t>
+          <w:t>Etter Matteo, Willeit Kevin, Ammann Nathanael</w:t>
         </w:r>
       </w:sdtContent>
     </w:sdt>
@@ -2526,15 +3352,7 @@
       </w:sdtPr>
       <w:sdtContent>
         <w:r>
-          <w:t xml:space="preserve">Etter Matteo, </w:t>
-        </w:r>
-        <w:proofErr w:type="spellStart"/>
-        <w:r>
-          <w:t>Willeit</w:t>
-        </w:r>
-        <w:proofErr w:type="spellEnd"/>
-        <w:r>
-          <w:t xml:space="preserve"> Kevin, Ammann Nathanael</w:t>
+          <w:t>Etter Matteo, Willeit Kevin, Ammann Nathanael</w:t>
         </w:r>
       </w:sdtContent>
     </w:sdt>
@@ -2715,8 +3533,8 @@
           <w:pPr>
             <w:jc w:val="right"/>
           </w:pPr>
-          <w:bookmarkStart w:id="39" w:name="LogoHeaderRight"/>
-          <w:bookmarkEnd w:id="39"/>
+          <w:bookmarkStart w:id="38" w:name="LogoHeaderRight"/>
+          <w:bookmarkEnd w:id="38"/>
           <w:r>
             <w:rPr>
               <w:noProof/>
@@ -3248,6 +4066,119 @@
     </w:lvl>
   </w:abstractNum>
   <w:abstractNum w:abstractNumId="4" w15:restartNumberingAfterBreak="0">
+    <w:nsid w:val="19226020"/>
+    <w:multiLevelType w:val="hybridMultilevel"/>
+    <w:tmpl w:val="E348C0EA"/>
+    <w:lvl w:ilvl="0" w:tplc="08070001">
+      <w:start w:val="1"/>
+      <w:numFmt w:val="bullet"/>
+      <w:lvlText w:val=""/>
+      <w:lvlJc w:val="left"/>
+      <w:pPr>
+        <w:ind w:left="720" w:hanging="360"/>
+      </w:pPr>
+      <w:rPr>
+        <w:rFonts w:ascii="Symbol" w:hAnsi="Symbol" w:hint="default"/>
+      </w:rPr>
+    </w:lvl>
+    <w:lvl w:ilvl="1" w:tplc="08070003" w:tentative="1">
+      <w:start w:val="1"/>
+      <w:numFmt w:val="bullet"/>
+      <w:lvlText w:val="o"/>
+      <w:lvlJc w:val="left"/>
+      <w:pPr>
+        <w:ind w:left="1440" w:hanging="360"/>
+      </w:pPr>
+      <w:rPr>
+        <w:rFonts w:ascii="Courier New" w:hAnsi="Courier New" w:cs="Courier New" w:hint="default"/>
+      </w:rPr>
+    </w:lvl>
+    <w:lvl w:ilvl="2" w:tplc="08070005">
+      <w:start w:val="1"/>
+      <w:numFmt w:val="bullet"/>
+      <w:lvlText w:val=""/>
+      <w:lvlJc w:val="left"/>
+      <w:pPr>
+        <w:ind w:left="2160" w:hanging="360"/>
+      </w:pPr>
+      <w:rPr>
+        <w:rFonts w:ascii="Wingdings" w:hAnsi="Wingdings" w:hint="default"/>
+      </w:rPr>
+    </w:lvl>
+    <w:lvl w:ilvl="3" w:tplc="08070001" w:tentative="1">
+      <w:start w:val="1"/>
+      <w:numFmt w:val="bullet"/>
+      <w:lvlText w:val=""/>
+      <w:lvlJc w:val="left"/>
+      <w:pPr>
+        <w:ind w:left="2880" w:hanging="360"/>
+      </w:pPr>
+      <w:rPr>
+        <w:rFonts w:ascii="Symbol" w:hAnsi="Symbol" w:hint="default"/>
+      </w:rPr>
+    </w:lvl>
+    <w:lvl w:ilvl="4" w:tplc="08070003" w:tentative="1">
+      <w:start w:val="1"/>
+      <w:numFmt w:val="bullet"/>
+      <w:lvlText w:val="o"/>
+      <w:lvlJc w:val="left"/>
+      <w:pPr>
+        <w:ind w:left="3600" w:hanging="360"/>
+      </w:pPr>
+      <w:rPr>
+        <w:rFonts w:ascii="Courier New" w:hAnsi="Courier New" w:cs="Courier New" w:hint="default"/>
+      </w:rPr>
+    </w:lvl>
+    <w:lvl w:ilvl="5" w:tplc="08070005" w:tentative="1">
+      <w:start w:val="1"/>
+      <w:numFmt w:val="bullet"/>
+      <w:lvlText w:val=""/>
+      <w:lvlJc w:val="left"/>
+      <w:pPr>
+        <w:ind w:left="4320" w:hanging="360"/>
+      </w:pPr>
+      <w:rPr>
+        <w:rFonts w:ascii="Wingdings" w:hAnsi="Wingdings" w:hint="default"/>
+      </w:rPr>
+    </w:lvl>
+    <w:lvl w:ilvl="6" w:tplc="08070001" w:tentative="1">
+      <w:start w:val="1"/>
+      <w:numFmt w:val="bullet"/>
+      <w:lvlText w:val=""/>
+      <w:lvlJc w:val="left"/>
+      <w:pPr>
+        <w:ind w:left="5040" w:hanging="360"/>
+      </w:pPr>
+      <w:rPr>
+        <w:rFonts w:ascii="Symbol" w:hAnsi="Symbol" w:hint="default"/>
+      </w:rPr>
+    </w:lvl>
+    <w:lvl w:ilvl="7" w:tplc="08070003" w:tentative="1">
+      <w:start w:val="1"/>
+      <w:numFmt w:val="bullet"/>
+      <w:lvlText w:val="o"/>
+      <w:lvlJc w:val="left"/>
+      <w:pPr>
+        <w:ind w:left="5760" w:hanging="360"/>
+      </w:pPr>
+      <w:rPr>
+        <w:rFonts w:ascii="Courier New" w:hAnsi="Courier New" w:cs="Courier New" w:hint="default"/>
+      </w:rPr>
+    </w:lvl>
+    <w:lvl w:ilvl="8" w:tplc="08070005" w:tentative="1">
+      <w:start w:val="1"/>
+      <w:numFmt w:val="bullet"/>
+      <w:lvlText w:val=""/>
+      <w:lvlJc w:val="left"/>
+      <w:pPr>
+        <w:ind w:left="6480" w:hanging="360"/>
+      </w:pPr>
+      <w:rPr>
+        <w:rFonts w:ascii="Wingdings" w:hAnsi="Wingdings" w:hint="default"/>
+      </w:rPr>
+    </w:lvl>
+  </w:abstractNum>
+  <w:abstractNum w:abstractNumId="5" w15:restartNumberingAfterBreak="0">
     <w:nsid w:val="1B8571F5"/>
     <w:multiLevelType w:val="multilevel"/>
     <w:tmpl w:val="AFFE1B5A"/>
@@ -3361,7 +4292,7 @@
       </w:pPr>
     </w:lvl>
   </w:abstractNum>
-  <w:abstractNum w:abstractNumId="5" w15:restartNumberingAfterBreak="0">
+  <w:abstractNum w:abstractNumId="6" w15:restartNumberingAfterBreak="0">
     <w:nsid w:val="1CE93BF4"/>
     <w:multiLevelType w:val="multilevel"/>
     <w:tmpl w:val="AFFE1B5A"/>
@@ -3474,7 +4405,7 @@
       </w:pPr>
     </w:lvl>
   </w:abstractNum>
-  <w:abstractNum w:abstractNumId="6" w15:restartNumberingAfterBreak="0">
+  <w:abstractNum w:abstractNumId="7" w15:restartNumberingAfterBreak="0">
     <w:nsid w:val="299449ED"/>
     <w:multiLevelType w:val="hybridMultilevel"/>
     <w:tmpl w:val="ABC4ECE8"/>
@@ -3587,7 +4518,7 @@
       </w:rPr>
     </w:lvl>
   </w:abstractNum>
-  <w:abstractNum w:abstractNumId="7" w15:restartNumberingAfterBreak="0">
+  <w:abstractNum w:abstractNumId="8" w15:restartNumberingAfterBreak="0">
     <w:nsid w:val="2B1507A3"/>
     <w:multiLevelType w:val="hybridMultilevel"/>
     <w:tmpl w:val="4A9C9CD6"/>
@@ -3700,7 +4631,120 @@
       </w:rPr>
     </w:lvl>
   </w:abstractNum>
-  <w:abstractNum w:abstractNumId="8" w15:restartNumberingAfterBreak="0">
+  <w:abstractNum w:abstractNumId="9" w15:restartNumberingAfterBreak="0">
+    <w:nsid w:val="2D096CE8"/>
+    <w:multiLevelType w:val="hybridMultilevel"/>
+    <w:tmpl w:val="8B14FC88"/>
+    <w:lvl w:ilvl="0" w:tplc="08070001">
+      <w:start w:val="1"/>
+      <w:numFmt w:val="bullet"/>
+      <w:lvlText w:val=""/>
+      <w:lvlJc w:val="left"/>
+      <w:pPr>
+        <w:ind w:left="720" w:hanging="360"/>
+      </w:pPr>
+      <w:rPr>
+        <w:rFonts w:ascii="Symbol" w:hAnsi="Symbol" w:hint="default"/>
+      </w:rPr>
+    </w:lvl>
+    <w:lvl w:ilvl="1" w:tplc="08070003">
+      <w:start w:val="1"/>
+      <w:numFmt w:val="bullet"/>
+      <w:lvlText w:val="o"/>
+      <w:lvlJc w:val="left"/>
+      <w:pPr>
+        <w:ind w:left="1440" w:hanging="360"/>
+      </w:pPr>
+      <w:rPr>
+        <w:rFonts w:ascii="Courier New" w:hAnsi="Courier New" w:cs="Courier New" w:hint="default"/>
+      </w:rPr>
+    </w:lvl>
+    <w:lvl w:ilvl="2" w:tplc="08070005" w:tentative="1">
+      <w:start w:val="1"/>
+      <w:numFmt w:val="bullet"/>
+      <w:lvlText w:val=""/>
+      <w:lvlJc w:val="left"/>
+      <w:pPr>
+        <w:ind w:left="2160" w:hanging="360"/>
+      </w:pPr>
+      <w:rPr>
+        <w:rFonts w:ascii="Wingdings" w:hAnsi="Wingdings" w:hint="default"/>
+      </w:rPr>
+    </w:lvl>
+    <w:lvl w:ilvl="3" w:tplc="08070001" w:tentative="1">
+      <w:start w:val="1"/>
+      <w:numFmt w:val="bullet"/>
+      <w:lvlText w:val=""/>
+      <w:lvlJc w:val="left"/>
+      <w:pPr>
+        <w:ind w:left="2880" w:hanging="360"/>
+      </w:pPr>
+      <w:rPr>
+        <w:rFonts w:ascii="Symbol" w:hAnsi="Symbol" w:hint="default"/>
+      </w:rPr>
+    </w:lvl>
+    <w:lvl w:ilvl="4" w:tplc="08070003" w:tentative="1">
+      <w:start w:val="1"/>
+      <w:numFmt w:val="bullet"/>
+      <w:lvlText w:val="o"/>
+      <w:lvlJc w:val="left"/>
+      <w:pPr>
+        <w:ind w:left="3600" w:hanging="360"/>
+      </w:pPr>
+      <w:rPr>
+        <w:rFonts w:ascii="Courier New" w:hAnsi="Courier New" w:cs="Courier New" w:hint="default"/>
+      </w:rPr>
+    </w:lvl>
+    <w:lvl w:ilvl="5" w:tplc="08070005" w:tentative="1">
+      <w:start w:val="1"/>
+      <w:numFmt w:val="bullet"/>
+      <w:lvlText w:val=""/>
+      <w:lvlJc w:val="left"/>
+      <w:pPr>
+        <w:ind w:left="4320" w:hanging="360"/>
+      </w:pPr>
+      <w:rPr>
+        <w:rFonts w:ascii="Wingdings" w:hAnsi="Wingdings" w:hint="default"/>
+      </w:rPr>
+    </w:lvl>
+    <w:lvl w:ilvl="6" w:tplc="08070001" w:tentative="1">
+      <w:start w:val="1"/>
+      <w:numFmt w:val="bullet"/>
+      <w:lvlText w:val=""/>
+      <w:lvlJc w:val="left"/>
+      <w:pPr>
+        <w:ind w:left="5040" w:hanging="360"/>
+      </w:pPr>
+      <w:rPr>
+        <w:rFonts w:ascii="Symbol" w:hAnsi="Symbol" w:hint="default"/>
+      </w:rPr>
+    </w:lvl>
+    <w:lvl w:ilvl="7" w:tplc="08070003" w:tentative="1">
+      <w:start w:val="1"/>
+      <w:numFmt w:val="bullet"/>
+      <w:lvlText w:val="o"/>
+      <w:lvlJc w:val="left"/>
+      <w:pPr>
+        <w:ind w:left="5760" w:hanging="360"/>
+      </w:pPr>
+      <w:rPr>
+        <w:rFonts w:ascii="Courier New" w:hAnsi="Courier New" w:cs="Courier New" w:hint="default"/>
+      </w:rPr>
+    </w:lvl>
+    <w:lvl w:ilvl="8" w:tplc="08070005" w:tentative="1">
+      <w:start w:val="1"/>
+      <w:numFmt w:val="bullet"/>
+      <w:lvlText w:val=""/>
+      <w:lvlJc w:val="left"/>
+      <w:pPr>
+        <w:ind w:left="6480" w:hanging="360"/>
+      </w:pPr>
+      <w:rPr>
+        <w:rFonts w:ascii="Wingdings" w:hAnsi="Wingdings" w:hint="default"/>
+      </w:rPr>
+    </w:lvl>
+  </w:abstractNum>
+  <w:abstractNum w:abstractNumId="10" w15:restartNumberingAfterBreak="0">
     <w:nsid w:val="331F7454"/>
     <w:multiLevelType w:val="multilevel"/>
     <w:tmpl w:val="1624CFB0"/>
@@ -3849,7 +4893,120 @@
       </w:rPr>
     </w:lvl>
   </w:abstractNum>
-  <w:abstractNum w:abstractNumId="9" w15:restartNumberingAfterBreak="0">
+  <w:abstractNum w:abstractNumId="11" w15:restartNumberingAfterBreak="0">
+    <w:nsid w:val="35832D79"/>
+    <w:multiLevelType w:val="hybridMultilevel"/>
+    <w:tmpl w:val="FBB29D1A"/>
+    <w:lvl w:ilvl="0" w:tplc="EBBE55A0">
+      <w:start w:val="8"/>
+      <w:numFmt w:val="bullet"/>
+      <w:lvlText w:val="-"/>
+      <w:lvlJc w:val="left"/>
+      <w:pPr>
+        <w:ind w:left="720" w:hanging="360"/>
+      </w:pPr>
+      <w:rPr>
+        <w:rFonts w:ascii="Calibri" w:eastAsia="Times New Roman" w:hAnsi="Calibri" w:cs="Calibri" w:hint="default"/>
+      </w:rPr>
+    </w:lvl>
+    <w:lvl w:ilvl="1" w:tplc="08070003" w:tentative="1">
+      <w:start w:val="1"/>
+      <w:numFmt w:val="bullet"/>
+      <w:lvlText w:val="o"/>
+      <w:lvlJc w:val="left"/>
+      <w:pPr>
+        <w:ind w:left="1440" w:hanging="360"/>
+      </w:pPr>
+      <w:rPr>
+        <w:rFonts w:ascii="Courier New" w:hAnsi="Courier New" w:cs="Courier New" w:hint="default"/>
+      </w:rPr>
+    </w:lvl>
+    <w:lvl w:ilvl="2" w:tplc="08070005" w:tentative="1">
+      <w:start w:val="1"/>
+      <w:numFmt w:val="bullet"/>
+      <w:lvlText w:val=""/>
+      <w:lvlJc w:val="left"/>
+      <w:pPr>
+        <w:ind w:left="2160" w:hanging="360"/>
+      </w:pPr>
+      <w:rPr>
+        <w:rFonts w:ascii="Wingdings" w:hAnsi="Wingdings" w:hint="default"/>
+      </w:rPr>
+    </w:lvl>
+    <w:lvl w:ilvl="3" w:tplc="08070001" w:tentative="1">
+      <w:start w:val="1"/>
+      <w:numFmt w:val="bullet"/>
+      <w:lvlText w:val=""/>
+      <w:lvlJc w:val="left"/>
+      <w:pPr>
+        <w:ind w:left="2880" w:hanging="360"/>
+      </w:pPr>
+      <w:rPr>
+        <w:rFonts w:ascii="Symbol" w:hAnsi="Symbol" w:hint="default"/>
+      </w:rPr>
+    </w:lvl>
+    <w:lvl w:ilvl="4" w:tplc="08070003" w:tentative="1">
+      <w:start w:val="1"/>
+      <w:numFmt w:val="bullet"/>
+      <w:lvlText w:val="o"/>
+      <w:lvlJc w:val="left"/>
+      <w:pPr>
+        <w:ind w:left="3600" w:hanging="360"/>
+      </w:pPr>
+      <w:rPr>
+        <w:rFonts w:ascii="Courier New" w:hAnsi="Courier New" w:cs="Courier New" w:hint="default"/>
+      </w:rPr>
+    </w:lvl>
+    <w:lvl w:ilvl="5" w:tplc="08070005" w:tentative="1">
+      <w:start w:val="1"/>
+      <w:numFmt w:val="bullet"/>
+      <w:lvlText w:val=""/>
+      <w:lvlJc w:val="left"/>
+      <w:pPr>
+        <w:ind w:left="4320" w:hanging="360"/>
+      </w:pPr>
+      <w:rPr>
+        <w:rFonts w:ascii="Wingdings" w:hAnsi="Wingdings" w:hint="default"/>
+      </w:rPr>
+    </w:lvl>
+    <w:lvl w:ilvl="6" w:tplc="08070001" w:tentative="1">
+      <w:start w:val="1"/>
+      <w:numFmt w:val="bullet"/>
+      <w:lvlText w:val=""/>
+      <w:lvlJc w:val="left"/>
+      <w:pPr>
+        <w:ind w:left="5040" w:hanging="360"/>
+      </w:pPr>
+      <w:rPr>
+        <w:rFonts w:ascii="Symbol" w:hAnsi="Symbol" w:hint="default"/>
+      </w:rPr>
+    </w:lvl>
+    <w:lvl w:ilvl="7" w:tplc="08070003" w:tentative="1">
+      <w:start w:val="1"/>
+      <w:numFmt w:val="bullet"/>
+      <w:lvlText w:val="o"/>
+      <w:lvlJc w:val="left"/>
+      <w:pPr>
+        <w:ind w:left="5760" w:hanging="360"/>
+      </w:pPr>
+      <w:rPr>
+        <w:rFonts w:ascii="Courier New" w:hAnsi="Courier New" w:cs="Courier New" w:hint="default"/>
+      </w:rPr>
+    </w:lvl>
+    <w:lvl w:ilvl="8" w:tplc="08070005" w:tentative="1">
+      <w:start w:val="1"/>
+      <w:numFmt w:val="bullet"/>
+      <w:lvlText w:val=""/>
+      <w:lvlJc w:val="left"/>
+      <w:pPr>
+        <w:ind w:left="6480" w:hanging="360"/>
+      </w:pPr>
+      <w:rPr>
+        <w:rFonts w:ascii="Wingdings" w:hAnsi="Wingdings" w:hint="default"/>
+      </w:rPr>
+    </w:lvl>
+  </w:abstractNum>
+  <w:abstractNum w:abstractNumId="12" w15:restartNumberingAfterBreak="0">
     <w:nsid w:val="3A9815D3"/>
     <w:multiLevelType w:val="hybridMultilevel"/>
     <w:tmpl w:val="49C43BA6"/>
@@ -3962,7 +5119,7 @@
       </w:rPr>
     </w:lvl>
   </w:abstractNum>
-  <w:abstractNum w:abstractNumId="10" w15:restartNumberingAfterBreak="0">
+  <w:abstractNum w:abstractNumId="13" w15:restartNumberingAfterBreak="0">
     <w:nsid w:val="4804760B"/>
     <w:multiLevelType w:val="multilevel"/>
     <w:tmpl w:val="846825CA"/>
@@ -4076,7 +5233,7 @@
       </w:pPr>
     </w:lvl>
   </w:abstractNum>
-  <w:abstractNum w:abstractNumId="11" w15:restartNumberingAfterBreak="0">
+  <w:abstractNum w:abstractNumId="14" w15:restartNumberingAfterBreak="0">
     <w:nsid w:val="4BD14784"/>
     <w:multiLevelType w:val="multilevel"/>
     <w:tmpl w:val="846825CA"/>
@@ -4190,7 +5347,7 @@
       </w:pPr>
     </w:lvl>
   </w:abstractNum>
-  <w:abstractNum w:abstractNumId="12" w15:restartNumberingAfterBreak="0">
+  <w:abstractNum w:abstractNumId="15" w15:restartNumberingAfterBreak="0">
     <w:nsid w:val="4CD9549F"/>
     <w:multiLevelType w:val="hybridMultilevel"/>
     <w:tmpl w:val="4E9E918A"/>
@@ -4279,7 +5436,7 @@
       </w:pPr>
     </w:lvl>
   </w:abstractNum>
-  <w:abstractNum w:abstractNumId="13" w15:restartNumberingAfterBreak="0">
+  <w:abstractNum w:abstractNumId="16" w15:restartNumberingAfterBreak="0">
     <w:nsid w:val="52304B8E"/>
     <w:multiLevelType w:val="multilevel"/>
     <w:tmpl w:val="A0D2358E"/>
@@ -4395,7 +5552,7 @@
       </w:pPr>
     </w:lvl>
   </w:abstractNum>
-  <w:abstractNum w:abstractNumId="14" w15:restartNumberingAfterBreak="0">
+  <w:abstractNum w:abstractNumId="17" w15:restartNumberingAfterBreak="0">
     <w:nsid w:val="540870BD"/>
     <w:multiLevelType w:val="multilevel"/>
     <w:tmpl w:val="846825CA"/>
@@ -4509,7 +5666,7 @@
       </w:pPr>
     </w:lvl>
   </w:abstractNum>
-  <w:abstractNum w:abstractNumId="15" w15:restartNumberingAfterBreak="0">
+  <w:abstractNum w:abstractNumId="18" w15:restartNumberingAfterBreak="0">
     <w:nsid w:val="5E8E4945"/>
     <w:multiLevelType w:val="hybridMultilevel"/>
     <w:tmpl w:val="0E8EDC56"/>
@@ -4622,7 +5779,7 @@
       </w:rPr>
     </w:lvl>
   </w:abstractNum>
-  <w:abstractNum w:abstractNumId="16" w15:restartNumberingAfterBreak="0">
+  <w:abstractNum w:abstractNumId="19" w15:restartNumberingAfterBreak="0">
     <w:nsid w:val="60CC33C8"/>
     <w:multiLevelType w:val="hybridMultilevel"/>
     <w:tmpl w:val="8BEAF626"/>
@@ -4735,7 +5892,7 @@
       </w:rPr>
     </w:lvl>
   </w:abstractNum>
-  <w:abstractNum w:abstractNumId="17" w15:restartNumberingAfterBreak="0">
+  <w:abstractNum w:abstractNumId="20" w15:restartNumberingAfterBreak="0">
     <w:nsid w:val="638E19A5"/>
     <w:multiLevelType w:val="multilevel"/>
     <w:tmpl w:val="AFFE1B5A"/>
@@ -4849,7 +6006,7 @@
       </w:pPr>
     </w:lvl>
   </w:abstractNum>
-  <w:abstractNum w:abstractNumId="18" w15:restartNumberingAfterBreak="0">
+  <w:abstractNum w:abstractNumId="21" w15:restartNumberingAfterBreak="0">
     <w:nsid w:val="641E2799"/>
     <w:multiLevelType w:val="hybridMultilevel"/>
     <w:tmpl w:val="98464D12"/>
@@ -4962,7 +6119,7 @@
       </w:rPr>
     </w:lvl>
   </w:abstractNum>
-  <w:abstractNum w:abstractNumId="19" w15:restartNumberingAfterBreak="0">
+  <w:abstractNum w:abstractNumId="22" w15:restartNumberingAfterBreak="0">
     <w:nsid w:val="699C43AF"/>
     <w:multiLevelType w:val="multilevel"/>
     <w:tmpl w:val="887A575E"/>
@@ -5111,7 +6268,7 @@
       </w:rPr>
     </w:lvl>
   </w:abstractNum>
-  <w:abstractNum w:abstractNumId="20" w15:restartNumberingAfterBreak="0">
+  <w:abstractNum w:abstractNumId="23" w15:restartNumberingAfterBreak="0">
     <w:nsid w:val="6BD92116"/>
     <w:multiLevelType w:val="hybridMultilevel"/>
     <w:tmpl w:val="3A647E2C"/>
@@ -5224,7 +6381,7 @@
       </w:rPr>
     </w:lvl>
   </w:abstractNum>
-  <w:abstractNum w:abstractNumId="21" w15:restartNumberingAfterBreak="0">
+  <w:abstractNum w:abstractNumId="24" w15:restartNumberingAfterBreak="0">
     <w:nsid w:val="6CC64076"/>
     <w:multiLevelType w:val="hybridMultilevel"/>
     <w:tmpl w:val="6096B2D4"/>
@@ -5337,7 +6494,7 @@
       </w:rPr>
     </w:lvl>
   </w:abstractNum>
-  <w:abstractNum w:abstractNumId="22" w15:restartNumberingAfterBreak="0">
+  <w:abstractNum w:abstractNumId="25" w15:restartNumberingAfterBreak="0">
     <w:nsid w:val="7281111D"/>
     <w:multiLevelType w:val="hybridMultilevel"/>
     <w:tmpl w:val="5EC40A8A"/>
@@ -5426,7 +6583,7 @@
       </w:pPr>
     </w:lvl>
   </w:abstractNum>
-  <w:abstractNum w:abstractNumId="23" w15:restartNumberingAfterBreak="0">
+  <w:abstractNum w:abstractNumId="26" w15:restartNumberingAfterBreak="0">
     <w:nsid w:val="7E79307C"/>
     <w:multiLevelType w:val="multilevel"/>
     <w:tmpl w:val="348423CE"/>
@@ -5521,7 +6678,7 @@
       </w:pPr>
     </w:lvl>
   </w:abstractNum>
-  <w:abstractNum w:abstractNumId="24" w15:restartNumberingAfterBreak="0">
+  <w:abstractNum w:abstractNumId="27" w15:restartNumberingAfterBreak="0">
     <w:nsid w:val="7ED4653D"/>
     <w:multiLevelType w:val="multilevel"/>
     <w:tmpl w:val="5198B8A4"/>
@@ -5635,16 +6792,16 @@
     </w:lvl>
   </w:abstractNum>
   <w:num w:numId="1" w16cid:durableId="27683415">
-    <w:abstractNumId w:val="23"/>
+    <w:abstractNumId w:val="26"/>
   </w:num>
   <w:num w:numId="2" w16cid:durableId="1971789268">
-    <w:abstractNumId w:val="23"/>
+    <w:abstractNumId w:val="26"/>
   </w:num>
   <w:num w:numId="3" w16cid:durableId="1363168460">
-    <w:abstractNumId w:val="16"/>
+    <w:abstractNumId w:val="19"/>
   </w:num>
   <w:num w:numId="4" w16cid:durableId="1317371582">
-    <w:abstractNumId w:val="23"/>
+    <w:abstractNumId w:val="26"/>
     <w:lvlOverride w:ilvl="0">
       <w:startOverride w:val="5"/>
     </w:lvlOverride>
@@ -5653,7 +6810,7 @@
     </w:lvlOverride>
   </w:num>
   <w:num w:numId="5" w16cid:durableId="803540780">
-    <w:abstractNumId w:val="23"/>
+    <w:abstractNumId w:val="26"/>
     <w:lvlOverride w:ilvl="0">
       <w:startOverride w:val="5"/>
     </w:lvlOverride>
@@ -5662,7 +6819,7 @@
     </w:lvlOverride>
   </w:num>
   <w:num w:numId="6" w16cid:durableId="282617060">
-    <w:abstractNumId w:val="23"/>
+    <w:abstractNumId w:val="26"/>
     <w:lvlOverride w:ilvl="0">
       <w:startOverride w:val="5"/>
     </w:lvlOverride>
@@ -5671,73 +6828,82 @@
     </w:lvlOverride>
   </w:num>
   <w:num w:numId="7" w16cid:durableId="477573554">
-    <w:abstractNumId w:val="17"/>
+    <w:abstractNumId w:val="20"/>
   </w:num>
   <w:num w:numId="8" w16cid:durableId="1182550863">
-    <w:abstractNumId w:val="24"/>
+    <w:abstractNumId w:val="27"/>
   </w:num>
   <w:num w:numId="9" w16cid:durableId="738947188">
     <w:abstractNumId w:val="3"/>
   </w:num>
   <w:num w:numId="10" w16cid:durableId="619846933">
-    <w:abstractNumId w:val="4"/>
+    <w:abstractNumId w:val="5"/>
   </w:num>
   <w:num w:numId="11" w16cid:durableId="993533728">
-    <w:abstractNumId w:val="19"/>
+    <w:abstractNumId w:val="22"/>
   </w:num>
   <w:num w:numId="12" w16cid:durableId="1325619646">
-    <w:abstractNumId w:val="8"/>
+    <w:abstractNumId w:val="10"/>
   </w:num>
   <w:num w:numId="13" w16cid:durableId="1439444239">
-    <w:abstractNumId w:val="11"/>
+    <w:abstractNumId w:val="14"/>
   </w:num>
   <w:num w:numId="14" w16cid:durableId="2060283953">
-    <w:abstractNumId w:val="10"/>
+    <w:abstractNumId w:val="13"/>
   </w:num>
   <w:num w:numId="15" w16cid:durableId="1269897853">
     <w:abstractNumId w:val="1"/>
   </w:num>
   <w:num w:numId="16" w16cid:durableId="1105609600">
-    <w:abstractNumId w:val="14"/>
+    <w:abstractNumId w:val="17"/>
   </w:num>
   <w:num w:numId="17" w16cid:durableId="1644699155">
     <w:abstractNumId w:val="0"/>
   </w:num>
   <w:num w:numId="18" w16cid:durableId="1031489873">
-    <w:abstractNumId w:val="13"/>
+    <w:abstractNumId w:val="16"/>
   </w:num>
   <w:num w:numId="19" w16cid:durableId="939262541">
-    <w:abstractNumId w:val="5"/>
+    <w:abstractNumId w:val="6"/>
   </w:num>
   <w:num w:numId="20" w16cid:durableId="1623224321">
-    <w:abstractNumId w:val="15"/>
+    <w:abstractNumId w:val="18"/>
   </w:num>
   <w:num w:numId="21" w16cid:durableId="540753172">
-    <w:abstractNumId w:val="6"/>
+    <w:abstractNumId w:val="7"/>
   </w:num>
   <w:num w:numId="22" w16cid:durableId="1443454502">
-    <w:abstractNumId w:val="18"/>
+    <w:abstractNumId w:val="21"/>
   </w:num>
   <w:num w:numId="23" w16cid:durableId="1456097444">
     <w:abstractNumId w:val="2"/>
   </w:num>
   <w:num w:numId="24" w16cid:durableId="2052918479">
+    <w:abstractNumId w:val="15"/>
+  </w:num>
+  <w:num w:numId="25" w16cid:durableId="451481858">
+    <w:abstractNumId w:val="25"/>
+  </w:num>
+  <w:num w:numId="26" w16cid:durableId="2005235480">
+    <w:abstractNumId w:val="24"/>
+  </w:num>
+  <w:num w:numId="27" w16cid:durableId="810947641">
+    <w:abstractNumId w:val="8"/>
+  </w:num>
+  <w:num w:numId="28" w16cid:durableId="890187674">
+    <w:abstractNumId w:val="23"/>
+  </w:num>
+  <w:num w:numId="29" w16cid:durableId="62263718">
     <w:abstractNumId w:val="12"/>
   </w:num>
-  <w:num w:numId="25" w16cid:durableId="451481858">
-    <w:abstractNumId w:val="22"/>
+  <w:num w:numId="30" w16cid:durableId="95639408">
+    <w:abstractNumId w:val="4"/>
   </w:num>
-  <w:num w:numId="26" w16cid:durableId="2005235480">
-    <w:abstractNumId w:val="21"/>
+  <w:num w:numId="31" w16cid:durableId="1954096197">
+    <w:abstractNumId w:val="9"/>
   </w:num>
-  <w:num w:numId="27" w16cid:durableId="810947641">
-    <w:abstractNumId w:val="7"/>
-  </w:num>
-  <w:num w:numId="28" w16cid:durableId="890187674">
-    <w:abstractNumId w:val="20"/>
-  </w:num>
-  <w:num w:numId="29" w16cid:durableId="62263718">
-    <w:abstractNumId w:val="9"/>
+  <w:num w:numId="32" w16cid:durableId="1841240119">
+    <w:abstractNumId w:val="11"/>
   </w:num>
 </w:numbering>
 </file>

</xml_diff>